<commit_message>
Added Week 6 React Hands On solutions
</commit_message>
<xml_diff>
--- a/Week 6/Week6_React_HandsOn.docx
+++ b/Week 6/Week6_React_HandsOn.docx
@@ -851,7 +851,7 @@
           <w:szCs w:val="32"/>
         </w:rPr>
         <w:drawing>
-          <wp:inline distT="0" distB="0" distL="0" distR="0" wp14:anchorId="1C822CA5" wp14:editId="19031105">
+          <wp:inline distT="0" distB="0" distL="0" distR="0" wp14:anchorId="1C822CA5" wp14:editId="064E8729">
             <wp:extent cx="5731510" cy="2587625"/>
             <wp:effectExtent l="152400" t="152400" r="364490" b="365125"/>
             <wp:docPr id="370914545" name="Picture 4"/>
@@ -2883,6 +2883,646 @@
         </w:drawing>
       </w:r>
     </w:p>
+    <w:p/>
+    <w:p>
+      <w:pPr>
+        <w:rPr>
+          <w:b/>
+          <w:bCs/>
+          <w:sz w:val="32"/>
+          <w:szCs w:val="32"/>
+        </w:rPr>
+      </w:pPr>
+      <w:r>
+        <w:rPr>
+          <w:b/>
+          <w:bCs/>
+          <w:sz w:val="32"/>
+          <w:szCs w:val="32"/>
+        </w:rPr>
+        <w:t xml:space="preserve">Exercise </w:t>
+      </w:r>
+      <w:proofErr w:type="gramStart"/>
+      <w:r>
+        <w:rPr>
+          <w:b/>
+          <w:bCs/>
+          <w:sz w:val="32"/>
+          <w:szCs w:val="32"/>
+        </w:rPr>
+        <w:t>5:Cohorttracker</w:t>
+      </w:r>
+      <w:proofErr w:type="gramEnd"/>
+    </w:p>
+    <w:p>
+      <w:pPr>
+        <w:rPr>
+          <w:b/>
+          <w:bCs/>
+          <w:sz w:val="32"/>
+          <w:szCs w:val="32"/>
+        </w:rPr>
+      </w:pPr>
+      <w:r>
+        <w:rPr>
+          <w:b/>
+          <w:bCs/>
+          <w:sz w:val="32"/>
+          <w:szCs w:val="32"/>
+        </w:rPr>
+        <w:t>Code:</w:t>
+      </w:r>
+    </w:p>
+    <w:p>
+      <w:pPr>
+        <w:rPr>
+          <w:b/>
+          <w:bCs/>
+          <w:sz w:val="32"/>
+          <w:szCs w:val="32"/>
+        </w:rPr>
+      </w:pPr>
+      <w:proofErr w:type="gramStart"/>
+      <w:r>
+        <w:rPr>
+          <w:b/>
+          <w:bCs/>
+          <w:sz w:val="32"/>
+          <w:szCs w:val="32"/>
+        </w:rPr>
+        <w:t>File:</w:t>
+      </w:r>
+      <w:r>
+        <w:rPr>
+          <w:b/>
+          <w:bCs/>
+          <w:sz w:val="32"/>
+          <w:szCs w:val="32"/>
+        </w:rPr>
+        <w:t>CohortDetails.module.css</w:t>
+      </w:r>
+      <w:proofErr w:type="gramEnd"/>
+    </w:p>
+    <w:p>
+      <w:proofErr w:type="gramStart"/>
+      <w:r>
+        <w:t>.box</w:t>
+      </w:r>
+      <w:proofErr w:type="gramEnd"/>
+      <w:r>
+        <w:t xml:space="preserve"> {</w:t>
+      </w:r>
+    </w:p>
+    <w:p>
+      <w:r>
+        <w:t>  width: 300px;</w:t>
+      </w:r>
+    </w:p>
+    <w:p>
+      <w:r>
+        <w:t>  display: inline-block;</w:t>
+      </w:r>
+    </w:p>
+    <w:p>
+      <w:r>
+        <w:t>  margin: 10px;</w:t>
+      </w:r>
+    </w:p>
+    <w:p>
+      <w:r>
+        <w:t>  padding: 10px 20px;</w:t>
+      </w:r>
+    </w:p>
+    <w:p>
+      <w:r>
+        <w:t>  border: 1px solid black;</w:t>
+      </w:r>
+    </w:p>
+    <w:p>
+      <w:r>
+        <w:t>  border-radius: 10px;</w:t>
+      </w:r>
+    </w:p>
+    <w:p>
+      <w:r>
+        <w:t>}</w:t>
+      </w:r>
+    </w:p>
+    <w:p/>
+    <w:p>
+      <w:r>
+        <w:t>dt {</w:t>
+      </w:r>
+    </w:p>
+    <w:p>
+      <w:r>
+        <w:t>  font-weight: 500;</w:t>
+      </w:r>
+    </w:p>
+    <w:p>
+      <w:r>
+        <w:t>}</w:t>
+      </w:r>
+    </w:p>
+    <w:p/>
+    <w:p>
+      <w:pPr>
+        <w:rPr>
+          <w:b/>
+          <w:bCs/>
+          <w:sz w:val="32"/>
+          <w:szCs w:val="32"/>
+        </w:rPr>
+      </w:pPr>
+      <w:proofErr w:type="gramStart"/>
+      <w:r>
+        <w:rPr>
+          <w:b/>
+          <w:bCs/>
+          <w:sz w:val="32"/>
+          <w:szCs w:val="32"/>
+        </w:rPr>
+        <w:lastRenderedPageBreak/>
+        <w:t>File:CohortDetails.js</w:t>
+      </w:r>
+      <w:proofErr w:type="gramEnd"/>
+    </w:p>
+    <w:p>
+      <w:r>
+        <w:t>import styles from './CohortDetails.module.css';</w:t>
+      </w:r>
+    </w:p>
+    <w:p>
+      <w:r>
+        <w:t xml:space="preserve">function </w:t>
+      </w:r>
+      <w:proofErr w:type="spellStart"/>
+      <w:r>
+        <w:t>CohortDetails</w:t>
+      </w:r>
+      <w:proofErr w:type="spellEnd"/>
+      <w:r>
+        <w:rPr>
+          <w:i/>
+          <w:iCs/>
+        </w:rPr>
+        <w:t>(props)</w:t>
+      </w:r>
+      <w:r>
+        <w:t xml:space="preserve"> {</w:t>
+      </w:r>
+    </w:p>
+    <w:p>
+      <w:r>
+        <w:t>    return (</w:t>
+      </w:r>
+    </w:p>
+    <w:p>
+      <w:r>
+        <w:t xml:space="preserve">        &lt;div </w:t>
+      </w:r>
+      <w:proofErr w:type="spellStart"/>
+      <w:r>
+        <w:t>className</w:t>
+      </w:r>
+      <w:proofErr w:type="spellEnd"/>
+      <w:r>
+        <w:t>={</w:t>
+      </w:r>
+      <w:proofErr w:type="spellStart"/>
+      <w:r>
+        <w:t>styles.box</w:t>
+      </w:r>
+      <w:proofErr w:type="spellEnd"/>
+      <w:r>
+        <w:t>}&gt;</w:t>
+      </w:r>
+    </w:p>
+    <w:p>
+      <w:r>
+        <w:t>            &lt;h3 style</w:t>
+      </w:r>
+      <w:proofErr w:type="gramStart"/>
+      <w:r>
+        <w:t xml:space="preserve">={{ </w:t>
+      </w:r>
+      <w:proofErr w:type="spellStart"/>
+      <w:r>
+        <w:t>color</w:t>
+      </w:r>
+      <w:proofErr w:type="spellEnd"/>
+      <w:proofErr w:type="gramEnd"/>
+      <w:r>
+        <w:t xml:space="preserve">: </w:t>
+      </w:r>
+      <w:proofErr w:type="spellStart"/>
+      <w:proofErr w:type="gramStart"/>
+      <w:r>
+        <w:t>props.cohort</w:t>
+      </w:r>
+      <w:proofErr w:type="gramEnd"/>
+      <w:r>
+        <w:t>.currentStatus</w:t>
+      </w:r>
+      <w:proofErr w:type="spellEnd"/>
+      <w:r>
+        <w:t xml:space="preserve"> === 'ongoing</w:t>
+      </w:r>
+      <w:proofErr w:type="gramStart"/>
+      <w:r>
+        <w:t>' ?</w:t>
+      </w:r>
+      <w:proofErr w:type="gramEnd"/>
+      <w:r>
+        <w:t xml:space="preserve"> 'green</w:t>
+      </w:r>
+      <w:proofErr w:type="gramStart"/>
+      <w:r>
+        <w:t>' :</w:t>
+      </w:r>
+      <w:proofErr w:type="gramEnd"/>
+      <w:r>
+        <w:t xml:space="preserve"> 'blue</w:t>
+      </w:r>
+      <w:proofErr w:type="gramStart"/>
+      <w:r>
+        <w:t>' }}&gt;</w:t>
+      </w:r>
+      <w:proofErr w:type="gramEnd"/>
+    </w:p>
+    <w:p>
+      <w:r>
+        <w:t>                {</w:t>
+      </w:r>
+      <w:proofErr w:type="spellStart"/>
+      <w:proofErr w:type="gramStart"/>
+      <w:r>
+        <w:t>props.cohort</w:t>
+      </w:r>
+      <w:proofErr w:type="gramEnd"/>
+      <w:r>
+        <w:t>.cohortCode</w:t>
+      </w:r>
+      <w:proofErr w:type="spellEnd"/>
+      <w:r>
+        <w:t>} -</w:t>
+      </w:r>
+    </w:p>
+    <w:p>
+      <w:r>
+        <w:t>                &lt;span&gt;{</w:t>
+      </w:r>
+      <w:proofErr w:type="spellStart"/>
+      <w:proofErr w:type="gramStart"/>
+      <w:r>
+        <w:t>props.cohort</w:t>
+      </w:r>
+      <w:proofErr w:type="gramEnd"/>
+      <w:r>
+        <w:t>.</w:t>
+      </w:r>
+      <w:proofErr w:type="gramStart"/>
+      <w:r>
+        <w:t>technology</w:t>
+      </w:r>
+      <w:proofErr w:type="spellEnd"/>
+      <w:r>
+        <w:t>}&lt;</w:t>
+      </w:r>
+      <w:proofErr w:type="gramEnd"/>
+      <w:r>
+        <w:t>/span&gt;</w:t>
+      </w:r>
+    </w:p>
+    <w:p>
+      <w:r>
+        <w:t>            &lt;/h3&gt;</w:t>
+      </w:r>
+    </w:p>
+    <w:p>
+      <w:r>
+        <w:t>            &lt;dl&gt;</w:t>
+      </w:r>
+    </w:p>
+    <w:p>
+      <w:r>
+        <w:t>                &lt;dt&gt;Started On&lt;/dt&gt;</w:t>
+      </w:r>
+    </w:p>
+    <w:p>
+      <w:r>
+        <w:t>                &lt;dd&gt;{</w:t>
+      </w:r>
+      <w:proofErr w:type="spellStart"/>
+      <w:proofErr w:type="gramStart"/>
+      <w:r>
+        <w:t>props.cohort</w:t>
+      </w:r>
+      <w:proofErr w:type="gramEnd"/>
+      <w:r>
+        <w:t>.</w:t>
+      </w:r>
+      <w:proofErr w:type="gramStart"/>
+      <w:r>
+        <w:t>startDate</w:t>
+      </w:r>
+      <w:proofErr w:type="spellEnd"/>
+      <w:r>
+        <w:t>}&lt;</w:t>
+      </w:r>
+      <w:proofErr w:type="gramEnd"/>
+      <w:r>
+        <w:t>/dd&gt;</w:t>
+      </w:r>
+    </w:p>
+    <w:p>
+      <w:r>
+        <w:t>                &lt;dt&gt;Current Status&lt;/dt&gt;</w:t>
+      </w:r>
+    </w:p>
+    <w:p>
+      <w:r>
+        <w:t>                &lt;dd&gt;{</w:t>
+      </w:r>
+      <w:proofErr w:type="spellStart"/>
+      <w:proofErr w:type="gramStart"/>
+      <w:r>
+        <w:t>props.cohort</w:t>
+      </w:r>
+      <w:proofErr w:type="gramEnd"/>
+      <w:r>
+        <w:t>.</w:t>
+      </w:r>
+      <w:proofErr w:type="gramStart"/>
+      <w:r>
+        <w:t>currentStatus</w:t>
+      </w:r>
+      <w:proofErr w:type="spellEnd"/>
+      <w:r>
+        <w:t>}&lt;</w:t>
+      </w:r>
+      <w:proofErr w:type="gramEnd"/>
+      <w:r>
+        <w:t>/dd&gt;</w:t>
+      </w:r>
+    </w:p>
+    <w:p>
+      <w:r>
+        <w:t>                &lt;dt&gt;Coach&lt;/dt&gt;</w:t>
+      </w:r>
+    </w:p>
+    <w:p>
+      <w:r>
+        <w:t>                &lt;dd&gt;{</w:t>
+      </w:r>
+      <w:proofErr w:type="spellStart"/>
+      <w:proofErr w:type="gramStart"/>
+      <w:r>
+        <w:t>props.cohort</w:t>
+      </w:r>
+      <w:proofErr w:type="gramEnd"/>
+      <w:r>
+        <w:t>.</w:t>
+      </w:r>
+      <w:proofErr w:type="gramStart"/>
+      <w:r>
+        <w:t>coachName</w:t>
+      </w:r>
+      <w:proofErr w:type="spellEnd"/>
+      <w:r>
+        <w:t>}&lt;</w:t>
+      </w:r>
+      <w:proofErr w:type="gramEnd"/>
+      <w:r>
+        <w:t>/dd&gt;</w:t>
+      </w:r>
+    </w:p>
+    <w:p>
+      <w:r>
+        <w:t>                &lt;dt&gt;Trainer&lt;/dt&gt;</w:t>
+      </w:r>
+    </w:p>
+    <w:p>
+      <w:r>
+        <w:t>                &lt;dd&gt;{</w:t>
+      </w:r>
+      <w:proofErr w:type="spellStart"/>
+      <w:proofErr w:type="gramStart"/>
+      <w:r>
+        <w:t>props.cohort</w:t>
+      </w:r>
+      <w:proofErr w:type="gramEnd"/>
+      <w:r>
+        <w:t>.</w:t>
+      </w:r>
+      <w:proofErr w:type="gramStart"/>
+      <w:r>
+        <w:t>trainerName</w:t>
+      </w:r>
+      <w:proofErr w:type="spellEnd"/>
+      <w:r>
+        <w:t>}&lt;</w:t>
+      </w:r>
+      <w:proofErr w:type="gramEnd"/>
+      <w:r>
+        <w:t>/dd&gt;</w:t>
+      </w:r>
+    </w:p>
+    <w:p>
+      <w:r>
+        <w:t>            &lt;/dl&gt;</w:t>
+      </w:r>
+    </w:p>
+    <w:p>
+      <w:r>
+        <w:t xml:space="preserve">        &lt;/div&gt;        </w:t>
+      </w:r>
+    </w:p>
+    <w:p>
+      <w:r>
+        <w:t>    );</w:t>
+      </w:r>
+    </w:p>
+    <w:p>
+      <w:r>
+        <w:t>}</w:t>
+      </w:r>
+    </w:p>
+    <w:p>
+      <w:r>
+        <w:t xml:space="preserve">export default </w:t>
+      </w:r>
+      <w:proofErr w:type="spellStart"/>
+      <w:r>
+        <w:t>CohortDetails</w:t>
+      </w:r>
+      <w:proofErr w:type="spellEnd"/>
+      <w:r>
+        <w:t>;</w:t>
+      </w:r>
+    </w:p>
+    <w:p/>
+    <w:p>
+      <w:pPr>
+        <w:rPr>
+          <w:b/>
+          <w:bCs/>
+          <w:sz w:val="32"/>
+          <w:szCs w:val="32"/>
+        </w:rPr>
+      </w:pPr>
+      <w:r>
+        <w:rPr>
+          <w:b/>
+          <w:bCs/>
+          <w:sz w:val="32"/>
+          <w:szCs w:val="32"/>
+        </w:rPr>
+        <w:t>Output:</w:t>
+      </w:r>
+    </w:p>
+    <w:p>
+      <w:pPr>
+        <w:rPr>
+          <w:b/>
+          <w:bCs/>
+          <w:sz w:val="32"/>
+          <w:szCs w:val="32"/>
+        </w:rPr>
+      </w:pPr>
+      <w:r>
+        <w:rPr>
+          <w:b/>
+          <w:bCs/>
+          <w:noProof/>
+          <w:sz w:val="32"/>
+          <w:szCs w:val="32"/>
+        </w:rPr>
+        <w:lastRenderedPageBreak/>
+        <w:drawing>
+          <wp:inline distT="0" distB="0" distL="0" distR="0" wp14:anchorId="3CB63213" wp14:editId="78F7BA73">
+            <wp:extent cx="5896969" cy="3362325"/>
+            <wp:effectExtent l="152400" t="152400" r="370840" b="352425"/>
+            <wp:docPr id="2141957700" name="Picture 1"/>
+            <wp:cNvGraphicFramePr>
+              <a:graphicFrameLocks xmlns:a="http://schemas.openxmlformats.org/drawingml/2006/main" noChangeAspect="1"/>
+            </wp:cNvGraphicFramePr>
+            <a:graphic xmlns:a="http://schemas.openxmlformats.org/drawingml/2006/main">
+              <a:graphicData uri="http://schemas.openxmlformats.org/drawingml/2006/picture">
+                <pic:pic xmlns:pic="http://schemas.openxmlformats.org/drawingml/2006/picture">
+                  <pic:nvPicPr>
+                    <pic:cNvPr id="2141957700" name="Picture 2141957700"/>
+                    <pic:cNvPicPr/>
+                  </pic:nvPicPr>
+                  <pic:blipFill>
+                    <a:blip r:embed="rId12" cstate="print">
+                      <a:extLst>
+                        <a:ext uri="{28A0092B-C50C-407E-A947-70E740481C1C}">
+                          <a14:useLocalDpi xmlns:a14="http://schemas.microsoft.com/office/drawing/2010/main" val="0"/>
+                        </a:ext>
+                      </a:extLst>
+                    </a:blip>
+                    <a:stretch>
+                      <a:fillRect/>
+                    </a:stretch>
+                  </pic:blipFill>
+                  <pic:spPr>
+                    <a:xfrm>
+                      <a:off x="0" y="0"/>
+                      <a:ext cx="5909449" cy="3369441"/>
+                    </a:xfrm>
+                    <a:prstGeom prst="rect">
+                      <a:avLst/>
+                    </a:prstGeom>
+                    <a:ln>
+                      <a:noFill/>
+                    </a:ln>
+                    <a:effectLst>
+                      <a:outerShdw blurRad="292100" dist="139700" dir="2700000" algn="tl" rotWithShape="0">
+                        <a:srgbClr val="333333">
+                          <a:alpha val="65000"/>
+                        </a:srgbClr>
+                      </a:outerShdw>
+                    </a:effectLst>
+                  </pic:spPr>
+                </pic:pic>
+              </a:graphicData>
+            </a:graphic>
+          </wp:inline>
+        </w:drawing>
+      </w:r>
+    </w:p>
+    <w:p>
+      <w:pPr>
+        <w:rPr>
+          <w:b/>
+          <w:bCs/>
+          <w:sz w:val="32"/>
+          <w:szCs w:val="32"/>
+        </w:rPr>
+      </w:pPr>
+      <w:r>
+        <w:rPr>
+          <w:b/>
+          <w:bCs/>
+          <w:noProof/>
+          <w:sz w:val="32"/>
+          <w:szCs w:val="32"/>
+        </w:rPr>
+        <w:drawing>
+          <wp:inline distT="0" distB="0" distL="0" distR="0" wp14:anchorId="1F68B48A" wp14:editId="1B7880F3">
+            <wp:extent cx="5731510" cy="3978275"/>
+            <wp:effectExtent l="152400" t="152400" r="364490" b="365125"/>
+            <wp:docPr id="1300640307" name="Picture 2"/>
+            <wp:cNvGraphicFramePr>
+              <a:graphicFrameLocks xmlns:a="http://schemas.openxmlformats.org/drawingml/2006/main" noChangeAspect="1"/>
+            </wp:cNvGraphicFramePr>
+            <a:graphic xmlns:a="http://schemas.openxmlformats.org/drawingml/2006/main">
+              <a:graphicData uri="http://schemas.openxmlformats.org/drawingml/2006/picture">
+                <pic:pic xmlns:pic="http://schemas.openxmlformats.org/drawingml/2006/picture">
+                  <pic:nvPicPr>
+                    <pic:cNvPr id="1300640307" name="Picture 1300640307"/>
+                    <pic:cNvPicPr/>
+                  </pic:nvPicPr>
+                  <pic:blipFill>
+                    <a:blip r:embed="rId13" cstate="print">
+                      <a:extLst>
+                        <a:ext uri="{28A0092B-C50C-407E-A947-70E740481C1C}">
+                          <a14:useLocalDpi xmlns:a14="http://schemas.microsoft.com/office/drawing/2010/main" val="0"/>
+                        </a:ext>
+                      </a:extLst>
+                    </a:blip>
+                    <a:stretch>
+                      <a:fillRect/>
+                    </a:stretch>
+                  </pic:blipFill>
+                  <pic:spPr>
+                    <a:xfrm>
+                      <a:off x="0" y="0"/>
+                      <a:ext cx="5731510" cy="3978275"/>
+                    </a:xfrm>
+                    <a:prstGeom prst="rect">
+                      <a:avLst/>
+                    </a:prstGeom>
+                    <a:ln>
+                      <a:noFill/>
+                    </a:ln>
+                    <a:effectLst>
+                      <a:outerShdw blurRad="292100" dist="139700" dir="2700000" algn="tl" rotWithShape="0">
+                        <a:srgbClr val="333333">
+                          <a:alpha val="65000"/>
+                        </a:srgbClr>
+                      </a:outerShdw>
+                    </a:effectLst>
+                  </pic:spPr>
+                </pic:pic>
+              </a:graphicData>
+            </a:graphic>
+          </wp:inline>
+        </w:drawing>
+      </w:r>
+    </w:p>
+    <w:p/>
     <w:sectPr>
       <w:pgSz w:w="11906" w:h="16838"/>
       <w:pgMar w:top="1440" w:right="1440" w:bottom="1440" w:left="1440" w:header="708" w:footer="708" w:gutter="0"/>

</xml_diff>